<commit_message>
Adiciona campos de rateio ao gerar proposta e atualiza modelo de proposta
</commit_message>
<xml_diff>
--- a/resources/modelos_proposta/MODELO_PROPOSTA.docx
+++ b/resources/modelos_proposta/MODELO_PROPOSTA.docx
@@ -926,7 +926,14 @@
         <w:rPr>
           <w:sz w:val="24"/>
         </w:rPr>
-        <w:t xml:space="preserve">, firmar compromissos, praticando enfim, todos os demais atos </w:t>
+        <w:t xml:space="preserve">, firmar </w:t>
+      </w:r>
+      <w:r>
+        <w:rPr>
+          <w:sz w:val="24"/>
+        </w:rPr>
+        <w:lastRenderedPageBreak/>
+        <w:t xml:space="preserve">compromissos, praticando enfim, todos os demais atos </w:t>
       </w:r>
       <w:r>
         <w:rPr>
@@ -1227,7 +1234,7 @@
           <w:bCs/>
           <w:sz w:val="24"/>
         </w:rPr>
-        <w:t>LOURENÇO</w:t>
+        <w:t>${ARTISTA_NOME}</w:t>
       </w:r>
       <w:r>
         <w:rPr>
@@ -1235,94 +1242,32 @@
           <w:bCs/>
           <w:sz w:val="24"/>
         </w:rPr>
-        <w:t xml:space="preserve"> &amp; </w:t>
+        <w:t xml:space="preserve"> </w:t>
+      </w:r>
+      <w:r>
+        <w:rPr>
+          <w:sz w:val="24"/>
+        </w:rPr>
+        <w:t>para a cidade</w:t>
+      </w:r>
+      <w:r>
+        <w:rPr>
+          <w:sz w:val="24"/>
+        </w:rPr>
+        <w:t xml:space="preserve"> </w:t>
+      </w:r>
+      <w:r>
+        <w:rPr>
+          <w:sz w:val="24"/>
+        </w:rPr>
+        <w:t xml:space="preserve">de </w:t>
       </w:r>
       <w:r>
         <w:rPr>
           <w:b/>
-          <w:bCs/>
-          <w:sz w:val="24"/>
-        </w:rPr>
-        <w:t>L</w:t>
-      </w:r>
-      <w:r>
-        <w:rPr>
-          <w:b/>
-          <w:bCs/>
-          <w:sz w:val="24"/>
-        </w:rPr>
-        <w:t>O</w:t>
-      </w:r>
-      <w:r>
-        <w:rPr>
-          <w:b/>
-          <w:bCs/>
-          <w:sz w:val="24"/>
-        </w:rPr>
-        <w:t>U</w:t>
-      </w:r>
-      <w:r>
-        <w:rPr>
-          <w:b/>
-          <w:bCs/>
-          <w:sz w:val="24"/>
-        </w:rPr>
-        <w:t>R</w:t>
-      </w:r>
-      <w:r>
-        <w:rPr>
-          <w:b/>
-          <w:bCs/>
-          <w:sz w:val="24"/>
-        </w:rPr>
-        <w:t>IVAL</w:t>
-      </w:r>
-      <w:r>
-        <w:rPr>
-          <w:b/>
-          <w:bCs/>
-          <w:sz w:val="24"/>
-        </w:rPr>
-        <w:t xml:space="preserve"> </w:t>
-      </w:r>
-      <w:r>
-        <w:rPr>
-          <w:sz w:val="24"/>
-        </w:rPr>
-        <w:t>para a cidade</w:t>
-      </w:r>
-      <w:r>
-        <w:rPr>
-          <w:sz w:val="24"/>
-        </w:rPr>
-        <w:t xml:space="preserve"> </w:t>
-      </w:r>
-      <w:r>
-        <w:rPr>
-          <w:sz w:val="24"/>
-        </w:rPr>
-        <w:t xml:space="preserve">de </w:t>
-      </w:r>
-      <w:r>
-        <w:rPr>
-          <w:b/>
-          <w:sz w:val="24"/>
-        </w:rPr>
-        <w:t>Novo Castilho</w:t>
-      </w:r>
-      <w:r>
-        <w:rPr>
-          <w:b/>
-          <w:sz w:val="24"/>
-        </w:rPr>
-        <w:t>/</w:t>
-      </w:r>
-      <w:r>
-        <w:rPr>
-          <w:b/>
-          <w:sz w:val="24"/>
-        </w:rPr>
-        <w:t>SP</w:t>
+          <w:sz w:val="24"/>
+        </w:rPr>
+        <w:t>{$EVENTO_CIDADE}</w:t>
       </w:r>
       <w:r>
         <w:rPr>
@@ -2107,17 +2052,585 @@
         <w:t>:</w:t>
       </w:r>
     </w:p>
+    <w:tbl>
+      <w:tblPr>
+        <w:tblStyle w:val="Tabelacomgrade"/>
+        <w:tblW w:w="0" w:type="auto"/>
+        <w:tblBorders>
+          <w:top w:val="single" w:sz="4" w:space="0" w:color="D5DCE4" w:themeColor="text2" w:themeTint="33"/>
+          <w:left w:val="single" w:sz="4" w:space="0" w:color="D5DCE4" w:themeColor="text2" w:themeTint="33"/>
+          <w:bottom w:val="single" w:sz="4" w:space="0" w:color="D5DCE4" w:themeColor="text2" w:themeTint="33"/>
+          <w:right w:val="single" w:sz="4" w:space="0" w:color="D5DCE4" w:themeColor="text2" w:themeTint="33"/>
+          <w:insideH w:val="single" w:sz="4" w:space="0" w:color="D5DCE4" w:themeColor="text2" w:themeTint="33"/>
+          <w:insideV w:val="single" w:sz="4" w:space="0" w:color="D5DCE4" w:themeColor="text2" w:themeTint="33"/>
+        </w:tblBorders>
+        <w:shd w:val="clear" w:color="auto" w:fill="000000" w:themeFill="text1"/>
+        <w:tblLook w:val="04A0" w:firstRow="1" w:lastRow="0" w:firstColumn="1" w:lastColumn="0" w:noHBand="0" w:noVBand="1"/>
+      </w:tblPr>
+      <w:tblGrid>
+        <w:gridCol w:w="5807"/>
+        <w:gridCol w:w="2681"/>
+      </w:tblGrid>
+      <w:tr>
+        <w:tc>
+          <w:tcPr>
+            <w:tcW w:w="5807" w:type="dxa"/>
+            <w:shd w:val="clear" w:color="auto" w:fill="000000" w:themeFill="text1"/>
+          </w:tcPr>
+          <w:p>
+            <w:pPr>
+              <w:tabs>
+                <w:tab w:val="left" w:pos="1800"/>
+                <w:tab w:val="left" w:pos="1875"/>
+                <w:tab w:val="center" w:pos="2795"/>
+              </w:tabs>
+              <w:spacing w:before="120" w:after="120"/>
+              <w:jc w:val="left"/>
+              <w:rPr>
+                <w:b/>
+                <w:bCs/>
+                <w:color w:val="FFFFFF" w:themeColor="background1"/>
+              </w:rPr>
+            </w:pPr>
+            <w:r>
+              <w:rPr>
+                <w:b/>
+                <w:bCs/>
+                <w:color w:val="FFFFFF" w:themeColor="background1"/>
+              </w:rPr>
+              <w:tab/>
+            </w:r>
+            <w:r>
+              <w:rPr>
+                <w:b/>
+                <w:bCs/>
+                <w:color w:val="FFFFFF" w:themeColor="background1"/>
+              </w:rPr>
+              <w:tab/>
+            </w:r>
+            <w:r>
+              <w:rPr>
+                <w:b/>
+                <w:bCs/>
+                <w:color w:val="FFFFFF" w:themeColor="background1"/>
+              </w:rPr>
+              <w:tab/>
+            </w:r>
+            <w:r>
+              <w:rPr>
+                <w:b/>
+                <w:bCs/>
+                <w:color w:val="FFFFFF" w:themeColor="background1"/>
+              </w:rPr>
+              <w:t>SERVIÇO</w:t>
+            </w:r>
+          </w:p>
+        </w:tc>
+        <w:tc>
+          <w:tcPr>
+            <w:tcW w:w="2681" w:type="dxa"/>
+            <w:shd w:val="clear" w:color="auto" w:fill="000000" w:themeFill="text1"/>
+          </w:tcPr>
+          <w:p>
+            <w:pPr>
+              <w:spacing w:before="120" w:after="120"/>
+              <w:jc w:val="center"/>
+              <w:rPr>
+                <w:b/>
+                <w:bCs/>
+                <w:color w:val="FFFFFF" w:themeColor="background1"/>
+              </w:rPr>
+            </w:pPr>
+            <w:r>
+              <w:rPr>
+                <w:b/>
+                <w:bCs/>
+                <w:color w:val="FFFFFF" w:themeColor="background1"/>
+              </w:rPr>
+              <w:t>VALORES</w:t>
+            </w:r>
+          </w:p>
+        </w:tc>
+      </w:tr>
+      <w:tr>
+        <w:tc>
+          <w:tcPr>
+            <w:tcW w:w="5807" w:type="dxa"/>
+            <w:shd w:val="clear" w:color="auto" w:fill="000000" w:themeFill="text1"/>
+          </w:tcPr>
+          <w:p>
+            <w:pPr>
+              <w:spacing w:before="120" w:after="120"/>
+              <w:ind w:left="309"/>
+              <w:rPr>
+                <w:color w:val="FFFFFF" w:themeColor="background1"/>
+              </w:rPr>
+            </w:pPr>
+            <w:r>
+              <w:rPr>
+                <w:color w:val="FFFFFF" w:themeColor="background1"/>
+              </w:rPr>
+              <w:t>Cachê dos artistas/ equipe de músicos/ equipe técnica e operacional</w:t>
+            </w:r>
+          </w:p>
+        </w:tc>
+        <w:tc>
+          <w:tcPr>
+            <w:tcW w:w="2681" w:type="dxa"/>
+            <w:shd w:val="clear" w:color="auto" w:fill="000000" w:themeFill="text1"/>
+          </w:tcPr>
+          <w:p>
+            <w:pPr>
+              <w:spacing w:before="120" w:after="120"/>
+              <w:ind w:right="167"/>
+              <w:jc w:val="right"/>
+              <w:rPr>
+                <w:color w:val="FFFFFF" w:themeColor="background1"/>
+              </w:rPr>
+            </w:pPr>
+            <w:r>
+              <w:rPr>
+                <w:color w:val="FFFFFF" w:themeColor="background1"/>
+              </w:rPr>
+              <w:t xml:space="preserve">R$ </w:t>
+            </w:r>
+            <w:r>
+              <w:rPr>
+                <w:color w:val="FFFFFF" w:themeColor="background1"/>
+              </w:rPr>
+              <w:t>${</w:t>
+            </w:r>
+            <w:r>
+              <w:rPr>
+                <w:color w:val="FFFFFF" w:themeColor="background1"/>
+              </w:rPr>
+              <w:t>RATEIO_1</w:t>
+            </w:r>
+            <w:r>
+              <w:rPr>
+                <w:color w:val="FFFFFF" w:themeColor="background1"/>
+              </w:rPr>
+              <w:t>}</w:t>
+            </w:r>
+          </w:p>
+        </w:tc>
+      </w:tr>
+      <w:tr>
+        <w:tc>
+          <w:tcPr>
+            <w:tcW w:w="5807" w:type="dxa"/>
+            <w:shd w:val="clear" w:color="auto" w:fill="000000" w:themeFill="text1"/>
+          </w:tcPr>
+          <w:p>
+            <w:pPr>
+              <w:spacing w:before="120" w:after="120"/>
+              <w:ind w:left="309"/>
+              <w:rPr>
+                <w:color w:val="FFFFFF" w:themeColor="background1"/>
+              </w:rPr>
+            </w:pPr>
+            <w:r>
+              <w:rPr>
+                <w:color w:val="FFFFFF" w:themeColor="background1"/>
+              </w:rPr>
+              <w:t>Encargos obrigatórios (impostos/ taxas e emolumentos)</w:t>
+            </w:r>
+          </w:p>
+        </w:tc>
+        <w:tc>
+          <w:tcPr>
+            <w:tcW w:w="2681" w:type="dxa"/>
+            <w:shd w:val="clear" w:color="auto" w:fill="000000" w:themeFill="text1"/>
+          </w:tcPr>
+          <w:p>
+            <w:pPr>
+              <w:spacing w:before="120" w:after="120"/>
+              <w:ind w:right="167"/>
+              <w:jc w:val="right"/>
+              <w:rPr>
+                <w:color w:val="FFFFFF" w:themeColor="background1"/>
+              </w:rPr>
+            </w:pPr>
+            <w:r>
+              <w:rPr>
+                <w:color w:val="FFFFFF" w:themeColor="background1"/>
+              </w:rPr>
+              <w:t xml:space="preserve">R$ </w:t>
+            </w:r>
+            <w:r>
+              <w:rPr>
+                <w:color w:val="FFFFFF" w:themeColor="background1"/>
+              </w:rPr>
+              <w:t>${RATEIO_</w:t>
+            </w:r>
+            <w:r>
+              <w:rPr>
+                <w:color w:val="FFFFFF" w:themeColor="background1"/>
+              </w:rPr>
+              <w:t>2</w:t>
+            </w:r>
+            <w:r>
+              <w:rPr>
+                <w:color w:val="FFFFFF" w:themeColor="background1"/>
+              </w:rPr>
+              <w:t>}</w:t>
+            </w:r>
+            <w:r>
+              <w:rPr>
+                <w:color w:val="FFFFFF" w:themeColor="background1"/>
+              </w:rPr>
+              <w:t xml:space="preserve"> </w:t>
+            </w:r>
+          </w:p>
+        </w:tc>
+      </w:tr>
+      <w:tr>
+        <w:tc>
+          <w:tcPr>
+            <w:tcW w:w="5807" w:type="dxa"/>
+            <w:shd w:val="clear" w:color="auto" w:fill="000000" w:themeFill="text1"/>
+          </w:tcPr>
+          <w:p>
+            <w:pPr>
+              <w:spacing w:before="120" w:after="120"/>
+              <w:ind w:left="309"/>
+              <w:rPr>
+                <w:color w:val="FFFFFF" w:themeColor="background1"/>
+              </w:rPr>
+            </w:pPr>
+            <w:r>
+              <w:rPr>
+                <w:color w:val="FFFFFF" w:themeColor="background1"/>
+              </w:rPr>
+              <w:t>Transporte e diária de alimentação</w:t>
+            </w:r>
+          </w:p>
+        </w:tc>
+        <w:tc>
+          <w:tcPr>
+            <w:tcW w:w="2681" w:type="dxa"/>
+            <w:shd w:val="clear" w:color="auto" w:fill="000000" w:themeFill="text1"/>
+          </w:tcPr>
+          <w:p>
+            <w:pPr>
+              <w:spacing w:before="120" w:after="120"/>
+              <w:ind w:right="167"/>
+              <w:jc w:val="right"/>
+              <w:rPr>
+                <w:color w:val="FFFFFF" w:themeColor="background1"/>
+              </w:rPr>
+            </w:pPr>
+            <w:r>
+              <w:rPr>
+                <w:color w:val="FFFFFF" w:themeColor="background1"/>
+              </w:rPr>
+              <w:t xml:space="preserve">R$ </w:t>
+            </w:r>
+            <w:r>
+              <w:rPr>
+                <w:color w:val="FFFFFF" w:themeColor="background1"/>
+              </w:rPr>
+              <w:t>${RATEIO_</w:t>
+            </w:r>
+            <w:r>
+              <w:rPr>
+                <w:color w:val="FFFFFF" w:themeColor="background1"/>
+              </w:rPr>
+              <w:t>3</w:t>
+            </w:r>
+            <w:r>
+              <w:rPr>
+                <w:color w:val="FFFFFF" w:themeColor="background1"/>
+              </w:rPr>
+              <w:t>}</w:t>
+            </w:r>
+          </w:p>
+        </w:tc>
+      </w:tr>
+      <w:tr>
+        <w:tc>
+          <w:tcPr>
+            <w:tcW w:w="5807" w:type="dxa"/>
+            <w:shd w:val="clear" w:color="auto" w:fill="000000" w:themeFill="text1"/>
+          </w:tcPr>
+          <w:p>
+            <w:pPr>
+              <w:spacing w:before="120" w:after="120"/>
+              <w:ind w:left="309"/>
+              <w:rPr>
+                <w:bCs/>
+                <w:color w:val="FFFFFF" w:themeColor="background1"/>
+              </w:rPr>
+            </w:pPr>
+            <w:r>
+              <w:rPr>
+                <w:bCs/>
+                <w:color w:val="FFFFFF" w:themeColor="background1"/>
+              </w:rPr>
+              <w:t>Licenças e registros / despesas administrativas</w:t>
+            </w:r>
+          </w:p>
+        </w:tc>
+        <w:tc>
+          <w:tcPr>
+            <w:tcW w:w="2681" w:type="dxa"/>
+            <w:shd w:val="clear" w:color="auto" w:fill="000000" w:themeFill="text1"/>
+          </w:tcPr>
+          <w:p>
+            <w:pPr>
+              <w:spacing w:before="120" w:after="120"/>
+              <w:ind w:right="167"/>
+              <w:jc w:val="right"/>
+              <w:rPr>
+                <w:b/>
+                <w:bCs/>
+                <w:color w:val="FFFFFF" w:themeColor="background1"/>
+              </w:rPr>
+            </w:pPr>
+            <w:r>
+              <w:rPr>
+                <w:color w:val="FFFFFF" w:themeColor="background1"/>
+              </w:rPr>
+              <w:t>R$</w:t>
+            </w:r>
+            <w:r>
+              <w:rPr>
+                <w:color w:val="FFFFFF" w:themeColor="background1"/>
+              </w:rPr>
+              <w:t xml:space="preserve"> </w:t>
+            </w:r>
+            <w:r>
+              <w:rPr>
+                <w:color w:val="FFFFFF" w:themeColor="background1"/>
+              </w:rPr>
+              <w:t>${RATEIO_</w:t>
+            </w:r>
+            <w:r>
+              <w:rPr>
+                <w:color w:val="FFFFFF" w:themeColor="background1"/>
+              </w:rPr>
+              <w:t>4</w:t>
+            </w:r>
+            <w:r>
+              <w:rPr>
+                <w:color w:val="FFFFFF" w:themeColor="background1"/>
+              </w:rPr>
+              <w:t>}</w:t>
+            </w:r>
+          </w:p>
+        </w:tc>
+      </w:tr>
+      <w:tr>
+        <w:tc>
+          <w:tcPr>
+            <w:tcW w:w="5807" w:type="dxa"/>
+            <w:shd w:val="clear" w:color="auto" w:fill="000000" w:themeFill="text1"/>
+          </w:tcPr>
+          <w:p>
+            <w:pPr>
+              <w:spacing w:before="120" w:after="120"/>
+              <w:ind w:left="309"/>
+              <w:rPr>
+                <w:bCs/>
+                <w:color w:val="FFFFFF" w:themeColor="background1"/>
+              </w:rPr>
+            </w:pPr>
+            <w:r>
+              <w:rPr>
+                <w:bCs/>
+                <w:color w:val="FFFFFF" w:themeColor="background1"/>
+              </w:rPr>
+              <w:t>Seguros contratuais e custos indiretos do show</w:t>
+            </w:r>
+          </w:p>
+        </w:tc>
+        <w:tc>
+          <w:tcPr>
+            <w:tcW w:w="2681" w:type="dxa"/>
+            <w:shd w:val="clear" w:color="auto" w:fill="000000" w:themeFill="text1"/>
+          </w:tcPr>
+          <w:p>
+            <w:pPr>
+              <w:spacing w:before="120" w:after="120"/>
+              <w:ind w:right="167"/>
+              <w:jc w:val="right"/>
+              <w:rPr>
+                <w:b/>
+                <w:bCs/>
+                <w:color w:val="FFFFFF" w:themeColor="background1"/>
+              </w:rPr>
+            </w:pPr>
+            <w:r>
+              <w:rPr>
+                <w:color w:val="FFFFFF" w:themeColor="background1"/>
+              </w:rPr>
+              <w:t xml:space="preserve">R$ </w:t>
+            </w:r>
+            <w:r>
+              <w:rPr>
+                <w:color w:val="FFFFFF" w:themeColor="background1"/>
+              </w:rPr>
+              <w:t>${RATEIO_</w:t>
+            </w:r>
+            <w:r>
+              <w:rPr>
+                <w:color w:val="FFFFFF" w:themeColor="background1"/>
+              </w:rPr>
+              <w:t>5</w:t>
+            </w:r>
+            <w:bookmarkStart w:id="1" w:name="_GoBack"/>
+            <w:bookmarkEnd w:id="1"/>
+            <w:r>
+              <w:rPr>
+                <w:color w:val="FFFFFF" w:themeColor="background1"/>
+              </w:rPr>
+              <w:t>}</w:t>
+            </w:r>
+          </w:p>
+        </w:tc>
+      </w:tr>
+      <w:tr>
+        <w:tc>
+          <w:tcPr>
+            <w:tcW w:w="5807" w:type="dxa"/>
+            <w:shd w:val="clear" w:color="auto" w:fill="000000" w:themeFill="text1"/>
+          </w:tcPr>
+          <w:p>
+            <w:pPr>
+              <w:spacing w:before="120" w:after="120"/>
+              <w:ind w:left="309"/>
+              <w:rPr>
+                <w:b/>
+                <w:bCs/>
+                <w:color w:val="FFFFFF" w:themeColor="background1"/>
+              </w:rPr>
+            </w:pPr>
+            <w:r>
+              <w:rPr>
+                <w:b/>
+                <w:bCs/>
+                <w:color w:val="FFFFFF" w:themeColor="background1"/>
+              </w:rPr>
+              <w:t>TOTAL</w:t>
+            </w:r>
+          </w:p>
+        </w:tc>
+        <w:tc>
+          <w:tcPr>
+            <w:tcW w:w="2681" w:type="dxa"/>
+            <w:shd w:val="clear" w:color="auto" w:fill="000000" w:themeFill="text1"/>
+          </w:tcPr>
+          <w:p>
+            <w:pPr>
+              <w:spacing w:before="120" w:after="120"/>
+              <w:ind w:right="167"/>
+              <w:jc w:val="right"/>
+              <w:rPr>
+                <w:b/>
+                <w:bCs/>
+                <w:color w:val="FFFFFF" w:themeColor="background1"/>
+              </w:rPr>
+            </w:pPr>
+            <w:r>
+              <w:rPr>
+                <w:b/>
+                <w:bCs/>
+                <w:color w:val="FFFFFF" w:themeColor="background1"/>
+              </w:rPr>
+              <w:t xml:space="preserve">R$ </w:t>
+            </w:r>
+            <w:r>
+              <w:rPr>
+                <w:b/>
+                <w:bCs/>
+                <w:color w:val="FFFFFF" w:themeColor="background1"/>
+              </w:rPr>
+              <w:t>${EVENTO_VALOR}</w:t>
+            </w:r>
+          </w:p>
+        </w:tc>
+      </w:tr>
+    </w:tbl>
     <w:p>
       <w:r>
-        <w:t>${</w:t>
-      </w:r>
-      <w:proofErr w:type="spellStart"/>
-      <w:r>
-        <w:t>table</w:t>
-      </w:r>
-      <w:proofErr w:type="spellEnd"/>
-      <w:r>
-        <w:t>}</w:t>
+        <w:rPr>
+          <w:noProof/>
+          <w:color w:val="000000" w:themeColor="text1"/>
+        </w:rPr>
+        <mc:AlternateContent>
+          <mc:Choice Requires="wps">
+            <w:drawing>
+              <wp:anchor distT="0" distB="0" distL="114300" distR="114300" simplePos="0" relativeHeight="251671551" behindDoc="1" locked="0" layoutInCell="1" allowOverlap="1" wp14:anchorId="2BE25654" wp14:editId="682D6480">
+                <wp:simplePos x="0" y="0"/>
+                <wp:positionH relativeFrom="page">
+                  <wp:align>right</wp:align>
+                </wp:positionH>
+                <wp:positionV relativeFrom="paragraph">
+                  <wp:posOffset>249997</wp:posOffset>
+                </wp:positionV>
+                <wp:extent cx="6846611" cy="1382233"/>
+                <wp:effectExtent l="0" t="0" r="0" b="8890"/>
+                <wp:wrapNone/>
+                <wp:docPr id="7" name="Retângulo 7"/>
+                <wp:cNvGraphicFramePr/>
+                <a:graphic xmlns:a="http://schemas.openxmlformats.org/drawingml/2006/main">
+                  <a:graphicData uri="http://schemas.microsoft.com/office/word/2010/wordprocessingShape">
+                    <wps:wsp>
+                      <wps:cNvSpPr/>
+                      <wps:spPr>
+                        <a:xfrm>
+                          <a:off x="0" y="0"/>
+                          <a:ext cx="6846611" cy="1382233"/>
+                        </a:xfrm>
+                        <a:prstGeom prst="rect">
+                          <a:avLst/>
+                        </a:prstGeom>
+                        <a:solidFill>
+                          <a:srgbClr val="FFFAC2"/>
+                        </a:solidFill>
+                        <a:ln>
+                          <a:noFill/>
+                        </a:ln>
+                      </wps:spPr>
+                      <wps:style>
+                        <a:lnRef idx="2">
+                          <a:schemeClr val="accent1">
+                            <a:shade val="50000"/>
+                          </a:schemeClr>
+                        </a:lnRef>
+                        <a:fillRef idx="1">
+                          <a:schemeClr val="accent1"/>
+                        </a:fillRef>
+                        <a:effectRef idx="0">
+                          <a:schemeClr val="accent1"/>
+                        </a:effectRef>
+                        <a:fontRef idx="minor">
+                          <a:schemeClr val="lt1"/>
+                        </a:fontRef>
+                      </wps:style>
+                      <wps:bodyPr rot="0" spcFirstLastPara="0" vertOverflow="overflow" horzOverflow="overflow" vert="horz" wrap="square" lIns="91440" tIns="45720" rIns="91440" bIns="45720" numCol="1" spcCol="0" rtlCol="0" fromWordArt="0" anchor="ctr" anchorCtr="0" forceAA="0" compatLnSpc="1">
+                        <a:prstTxWarp prst="textNoShape">
+                          <a:avLst/>
+                        </a:prstTxWarp>
+                        <a:noAutofit/>
+                      </wps:bodyPr>
+                    </wps:wsp>
+                  </a:graphicData>
+                </a:graphic>
+                <wp14:sizeRelV relativeFrom="margin">
+                  <wp14:pctHeight>0</wp14:pctHeight>
+                </wp14:sizeRelV>
+              </wp:anchor>
+            </w:drawing>
+          </mc:Choice>
+          <mc:Fallback>
+            <w:pict>
+              <v:rect w14:anchorId="57249315" id="Retângulo 7" o:spid="_x0000_s1026" style="position:absolute;margin-left:487.9pt;margin-top:19.7pt;width:539.1pt;height:108.85pt;z-index:-251644929;visibility:visible;mso-wrap-style:square;mso-height-percent:0;mso-wrap-distance-left:9pt;mso-wrap-distance-top:0;mso-wrap-distance-right:9pt;mso-wrap-distance-bottom:0;mso-position-horizontal:right;mso-position-horizontal-relative:page;mso-position-vertical:absolute;mso-position-vertical-relative:text;mso-height-percent:0;mso-height-relative:margin;v-text-anchor:middle" o:gfxdata="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" fillcolor="#fffac2" stroked="f" strokeweight="1pt">
+                <w10:wrap anchorx="page"/>
+              </v:rect>
+            </w:pict>
+          </mc:Fallback>
+        </mc:AlternateContent>
       </w:r>
     </w:p>
     <w:p/>
@@ -2216,84 +2729,6 @@
             </w:pPr>
             <w:r>
               <w:rPr>
-                <w:noProof/>
-                <w:color w:val="000000" w:themeColor="text1"/>
-              </w:rPr>
-              <mc:AlternateContent>
-                <mc:Choice Requires="wps">
-                  <w:drawing>
-                    <wp:anchor distT="0" distB="0" distL="114300" distR="114300" simplePos="0" relativeHeight="251671551" behindDoc="1" locked="0" layoutInCell="1" allowOverlap="1" wp14:anchorId="2BE25654" wp14:editId="53F4987E">
-                      <wp:simplePos x="0" y="0"/>
-                      <wp:positionH relativeFrom="column">
-                        <wp:posOffset>-1153249</wp:posOffset>
-                      </wp:positionH>
-                      <wp:positionV relativeFrom="paragraph">
-                        <wp:posOffset>-178509</wp:posOffset>
-                      </wp:positionV>
-                      <wp:extent cx="6846611" cy="1382233"/>
-                      <wp:effectExtent l="0" t="0" r="0" b="2540"/>
-                      <wp:wrapNone/>
-                      <wp:docPr id="7" name="Retângulo 7"/>
-                      <wp:cNvGraphicFramePr/>
-                      <a:graphic xmlns:a="http://schemas.openxmlformats.org/drawingml/2006/main">
-                        <a:graphicData uri="http://schemas.microsoft.com/office/word/2010/wordprocessingShape">
-                          <wps:wsp>
-                            <wps:cNvSpPr/>
-                            <wps:spPr>
-                              <a:xfrm>
-                                <a:off x="0" y="0"/>
-                                <a:ext cx="6846611" cy="1382233"/>
-                              </a:xfrm>
-                              <a:prstGeom prst="rect">
-                                <a:avLst/>
-                              </a:prstGeom>
-                              <a:solidFill>
-                                <a:srgbClr val="FFFAC2"/>
-                              </a:solidFill>
-                              <a:ln>
-                                <a:noFill/>
-                              </a:ln>
-                            </wps:spPr>
-                            <wps:style>
-                              <a:lnRef idx="2">
-                                <a:schemeClr val="accent1">
-                                  <a:shade val="50000"/>
-                                </a:schemeClr>
-                              </a:lnRef>
-                              <a:fillRef idx="1">
-                                <a:schemeClr val="accent1"/>
-                              </a:fillRef>
-                              <a:effectRef idx="0">
-                                <a:schemeClr val="accent1"/>
-                              </a:effectRef>
-                              <a:fontRef idx="minor">
-                                <a:schemeClr val="lt1"/>
-                              </a:fontRef>
-                            </wps:style>
-                            <wps:bodyPr rot="0" spcFirstLastPara="0" vertOverflow="overflow" horzOverflow="overflow" vert="horz" wrap="square" lIns="91440" tIns="45720" rIns="91440" bIns="45720" numCol="1" spcCol="0" rtlCol="0" fromWordArt="0" anchor="ctr" anchorCtr="0" forceAA="0" compatLnSpc="1">
-                              <a:prstTxWarp prst="textNoShape">
-                                <a:avLst/>
-                              </a:prstTxWarp>
-                              <a:noAutofit/>
-                            </wps:bodyPr>
-                          </wps:wsp>
-                        </a:graphicData>
-                      </a:graphic>
-                      <wp14:sizeRelV relativeFrom="margin">
-                        <wp14:pctHeight>0</wp14:pctHeight>
-                      </wp14:sizeRelV>
-                    </wp:anchor>
-                  </w:drawing>
-                </mc:Choice>
-                <mc:Fallback>
-                  <w:pict>
-                    <v:rect w14:anchorId="6C730ADB" id="Retângulo 7" o:spid="_x0000_s1026" style="position:absolute;margin-left:-90.8pt;margin-top:-14.05pt;width:539.1pt;height:108.85pt;z-index:-251644929;visibility:visible;mso-wrap-style:square;mso-height-percent:0;mso-wrap-distance-left:9pt;mso-wrap-distance-top:0;mso-wrap-distance-right:9pt;mso-wrap-distance-bottom:0;mso-position-horizontal:absolute;mso-position-horizontal-relative:text;mso-position-vertical:absolute;mso-position-vertical-relative:text;mso-height-percent:0;mso-height-relative:margin;v-text-anchor:middle" o:gfxdata="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" fillcolor="#fffac2" stroked="f" strokeweight="1pt"/>
-                  </w:pict>
-                </mc:Fallback>
-              </mc:AlternateContent>
-            </w:r>
-            <w:r>
-              <w:rPr>
                 <w:color w:val="000000" w:themeColor="text1"/>
               </w:rPr>
               <w:t xml:space="preserve">A remuneração </w:t>
@@ -2987,37 +3422,11 @@
         <w:t>Representante legal</w:t>
       </w:r>
     </w:p>
-    <w:p>
-      <w:pPr>
-        <w:spacing w:after="120"/>
-        <w:rPr>
-          <w:color w:val="auto"/>
-        </w:rPr>
-      </w:pPr>
-    </w:p>
-    <w:p>
-      <w:pPr>
-        <w:spacing w:after="120"/>
-        <w:rPr>
-          <w:color w:val="auto"/>
-        </w:rPr>
-      </w:pPr>
-    </w:p>
-    <w:p>
-      <w:pPr>
-        <w:rPr>
-          <w:color w:val="auto"/>
-        </w:rPr>
-      </w:pPr>
-    </w:p>
-    <w:p/>
     <w:sectPr>
-      <w:headerReference w:type="even" r:id="rId15"/>
-      <w:headerReference w:type="default" r:id="rId16"/>
-      <w:footerReference w:type="even" r:id="rId17"/>
-      <w:footerReference w:type="default" r:id="rId18"/>
-      <w:headerReference w:type="first" r:id="rId19"/>
-      <w:footerReference w:type="first" r:id="rId20"/>
+      <w:headerReference w:type="default" r:id="rId15"/>
+      <w:footerReference w:type="default" r:id="rId16"/>
+      <w:headerReference w:type="first" r:id="rId17"/>
+      <w:footerReference w:type="first" r:id="rId18"/>
       <w:pgSz w:w="11900" w:h="16840"/>
       <w:pgMar w:top="2559" w:right="1701" w:bottom="2034" w:left="1701" w:header="1087" w:footer="0" w:gutter="0"/>
       <w:cols w:space="708"/>
@@ -3054,16 +3463,6 @@
 </file>
 
 <file path=word/footer1.xml><?xml version="1.0" encoding="utf-8"?>
-<w:ftr xmlns:wpc="http://schemas.microsoft.com/office/word/2010/wordprocessingCanvas" xmlns:cx="http://schemas.microsoft.com/office/drawing/2014/chartex" xmlns:cx1="http://schemas.microsoft.com/office/drawing/2015/9/8/chartex" xmlns:cx2="http://schemas.microsoft.com/office/drawing/2015/10/21/chartex" xmlns:cx3="http://schemas.microsoft.com/office/drawing/2016/5/9/chartex" xmlns:cx4="http://schemas.microsoft.com/office/drawing/2016/5/10/chartex" xmlns:cx5="http://schemas.microsoft.com/office/drawing/2016/5/11/chartex" xmlns:cx6="http://schemas.microsoft.com/office/drawing/2016/5/12/chartex" xmlns:cx7="http://schemas.microsoft.com/office/drawing/2016/5/13/chartex" xmlns:cx8="http://schemas.microsoft.com/office/drawing/2016/5/14/chartex" xmlns:mc="http://schemas.openxmlformats.org/markup-compatibility/2006" xmlns:aink="http://schemas.microsoft.com/office/drawing/2016/ink" xmlns:am3d="http://schemas.microsoft.com/office/drawing/2017/model3d" xmlns:o="urn:schemas-microsoft-com:office:office" xmlns:r="http://schemas.openxmlformats.org/officeDocument/2006/relationships" xmlns:m="http://schemas.openxmlformats.org/officeDocument/2006/math" xmlns:v="urn:schemas-microsoft-com:vml" xmlns:wp14="http://schemas.microsoft.com/office/word/2010/wordprocessingDrawing" xmlns:wp="http://schemas.openxmlformats.org/drawingml/2006/wordprocessingDrawing" xmlns:w10="urn:schemas-microsoft-com:office:word" xmlns:w="http://schemas.openxmlformats.org/wordprocessingml/2006/main" xmlns:w14="http://schemas.microsoft.com/office/word/2010/wordml" xmlns:w15="http://schemas.microsoft.com/office/word/2012/wordml" xmlns:w16cid="http://schemas.microsoft.com/office/word/2016/wordml/cid" xmlns:w16se="http://schemas.microsoft.com/office/word/2015/wordml/symex" xmlns:wpg="http://schemas.microsoft.com/office/word/2010/wordprocessingGroup" xmlns:wpi="http://schemas.microsoft.com/office/word/2010/wordprocessingInk" xmlns:wne="http://schemas.microsoft.com/office/word/2006/wordml" xmlns:wps="http://schemas.microsoft.com/office/word/2010/wordprocessingShape" mc:Ignorable="w14 w15 w16se w16cid wp14">
-  <w:p>
-    <w:pPr>
-      <w:pStyle w:val="Rodap"/>
-    </w:pPr>
-  </w:p>
-</w:ftr>
-</file>
-
-<file path=word/footer2.xml><?xml version="1.0" encoding="utf-8"?>
 <w:ftr xmlns:wpc="http://schemas.microsoft.com/office/word/2010/wordprocessingCanvas" xmlns:cx="http://schemas.microsoft.com/office/drawing/2014/chartex" xmlns:cx1="http://schemas.microsoft.com/office/drawing/2015/9/8/chartex" xmlns:cx2="http://schemas.microsoft.com/office/drawing/2015/10/21/chartex" xmlns:cx3="http://schemas.microsoft.com/office/drawing/2016/5/9/chartex" xmlns:cx4="http://schemas.microsoft.com/office/drawing/2016/5/10/chartex" xmlns:cx5="http://schemas.microsoft.com/office/drawing/2016/5/11/chartex" xmlns:cx6="http://schemas.microsoft.com/office/drawing/2016/5/12/chartex" xmlns:cx7="http://schemas.microsoft.com/office/drawing/2016/5/13/chartex" xmlns:cx8="http://schemas.microsoft.com/office/drawing/2016/5/14/chartex" xmlns:mc="http://schemas.openxmlformats.org/markup-compatibility/2006" xmlns:aink="http://schemas.microsoft.com/office/drawing/2016/ink" xmlns:am3d="http://schemas.microsoft.com/office/drawing/2017/model3d" xmlns:o="urn:schemas-microsoft-com:office:office" xmlns:r="http://schemas.openxmlformats.org/officeDocument/2006/relationships" xmlns:m="http://schemas.openxmlformats.org/officeDocument/2006/math" xmlns:v="urn:schemas-microsoft-com:vml" xmlns:wp14="http://schemas.microsoft.com/office/word/2010/wordprocessingDrawing" xmlns:wp="http://schemas.openxmlformats.org/drawingml/2006/wordprocessingDrawing" xmlns:w10="urn:schemas-microsoft-com:office:word" xmlns:w="http://schemas.openxmlformats.org/wordprocessingml/2006/main" xmlns:w14="http://schemas.microsoft.com/office/word/2010/wordml" xmlns:w15="http://schemas.microsoft.com/office/word/2012/wordml" xmlns:w16cid="http://schemas.microsoft.com/office/word/2016/wordml/cid" xmlns:w16se="http://schemas.microsoft.com/office/word/2015/wordml/symex" xmlns:wpg="http://schemas.microsoft.com/office/word/2010/wordprocessingGroup" xmlns:wpi="http://schemas.microsoft.com/office/word/2010/wordprocessingInk" xmlns:wne="http://schemas.microsoft.com/office/word/2006/wordml" xmlns:wps="http://schemas.microsoft.com/office/word/2010/wordprocessingShape" mc:Ignorable="w14 w15 w16se w16cid wp14">
   <w:tbl>
     <w:tblPr>
@@ -3498,8 +3897,6 @@
             </w:rPr>
             <w:t>ARTISTA_TELEFONE</w:t>
           </w:r>
-          <w:bookmarkStart w:id="1" w:name="_GoBack"/>
-          <w:bookmarkEnd w:id="1"/>
           <w:r>
             <w:rPr>
               <w:color w:val="595959" w:themeColor="text1" w:themeTint="A6"/>
@@ -3757,7 +4154,7 @@
 </w:ftr>
 </file>
 
-<file path=word/footer3.xml><?xml version="1.0" encoding="utf-8"?>
+<file path=word/footer2.xml><?xml version="1.0" encoding="utf-8"?>
 <w:ftr xmlns:wpc="http://schemas.microsoft.com/office/word/2010/wordprocessingCanvas" xmlns:cx="http://schemas.microsoft.com/office/drawing/2014/chartex" xmlns:cx1="http://schemas.microsoft.com/office/drawing/2015/9/8/chartex" xmlns:cx2="http://schemas.microsoft.com/office/drawing/2015/10/21/chartex" xmlns:cx3="http://schemas.microsoft.com/office/drawing/2016/5/9/chartex" xmlns:cx4="http://schemas.microsoft.com/office/drawing/2016/5/10/chartex" xmlns:cx5="http://schemas.microsoft.com/office/drawing/2016/5/11/chartex" xmlns:cx6="http://schemas.microsoft.com/office/drawing/2016/5/12/chartex" xmlns:cx7="http://schemas.microsoft.com/office/drawing/2016/5/13/chartex" xmlns:cx8="http://schemas.microsoft.com/office/drawing/2016/5/14/chartex" xmlns:mc="http://schemas.openxmlformats.org/markup-compatibility/2006" xmlns:aink="http://schemas.microsoft.com/office/drawing/2016/ink" xmlns:am3d="http://schemas.microsoft.com/office/drawing/2017/model3d" xmlns:o="urn:schemas-microsoft-com:office:office" xmlns:r="http://schemas.openxmlformats.org/officeDocument/2006/relationships" xmlns:m="http://schemas.openxmlformats.org/officeDocument/2006/math" xmlns:v="urn:schemas-microsoft-com:vml" xmlns:wp14="http://schemas.microsoft.com/office/word/2010/wordprocessingDrawing" xmlns:wp="http://schemas.openxmlformats.org/drawingml/2006/wordprocessingDrawing" xmlns:w10="urn:schemas-microsoft-com:office:word" xmlns:w="http://schemas.openxmlformats.org/wordprocessingml/2006/main" xmlns:w14="http://schemas.microsoft.com/office/word/2010/wordml" xmlns:w15="http://schemas.microsoft.com/office/word/2012/wordml" xmlns:w16cid="http://schemas.microsoft.com/office/word/2016/wordml/cid" xmlns:w16se="http://schemas.microsoft.com/office/word/2015/wordml/symex" xmlns:wpg="http://schemas.microsoft.com/office/word/2010/wordprocessingGroup" xmlns:wpi="http://schemas.microsoft.com/office/word/2010/wordprocessingInk" xmlns:wne="http://schemas.microsoft.com/office/word/2006/wordml" xmlns:wps="http://schemas.microsoft.com/office/word/2010/wordprocessingShape" mc:Ignorable="w14 w15 w16se w16cid wp14">
   <w:tbl>
     <w:tblPr>
@@ -3987,16 +4384,6 @@
 </file>
 
 <file path=word/header1.xml><?xml version="1.0" encoding="utf-8"?>
-<w:hdr xmlns:wpc="http://schemas.microsoft.com/office/word/2010/wordprocessingCanvas" xmlns:cx="http://schemas.microsoft.com/office/drawing/2014/chartex" xmlns:cx1="http://schemas.microsoft.com/office/drawing/2015/9/8/chartex" xmlns:cx2="http://schemas.microsoft.com/office/drawing/2015/10/21/chartex" xmlns:cx3="http://schemas.microsoft.com/office/drawing/2016/5/9/chartex" xmlns:cx4="http://schemas.microsoft.com/office/drawing/2016/5/10/chartex" xmlns:cx5="http://schemas.microsoft.com/office/drawing/2016/5/11/chartex" xmlns:cx6="http://schemas.microsoft.com/office/drawing/2016/5/12/chartex" xmlns:cx7="http://schemas.microsoft.com/office/drawing/2016/5/13/chartex" xmlns:cx8="http://schemas.microsoft.com/office/drawing/2016/5/14/chartex" xmlns:mc="http://schemas.openxmlformats.org/markup-compatibility/2006" xmlns:aink="http://schemas.microsoft.com/office/drawing/2016/ink" xmlns:am3d="http://schemas.microsoft.com/office/drawing/2017/model3d" xmlns:o="urn:schemas-microsoft-com:office:office" xmlns:r="http://schemas.openxmlformats.org/officeDocument/2006/relationships" xmlns:m="http://schemas.openxmlformats.org/officeDocument/2006/math" xmlns:v="urn:schemas-microsoft-com:vml" xmlns:wp14="http://schemas.microsoft.com/office/word/2010/wordprocessingDrawing" xmlns:wp="http://schemas.openxmlformats.org/drawingml/2006/wordprocessingDrawing" xmlns:w10="urn:schemas-microsoft-com:office:word" xmlns:w="http://schemas.openxmlformats.org/wordprocessingml/2006/main" xmlns:w14="http://schemas.microsoft.com/office/word/2010/wordml" xmlns:w15="http://schemas.microsoft.com/office/word/2012/wordml" xmlns:w16cid="http://schemas.microsoft.com/office/word/2016/wordml/cid" xmlns:w16se="http://schemas.microsoft.com/office/word/2015/wordml/symex" xmlns:wpg="http://schemas.microsoft.com/office/word/2010/wordprocessingGroup" xmlns:wpi="http://schemas.microsoft.com/office/word/2010/wordprocessingInk" xmlns:wne="http://schemas.microsoft.com/office/word/2006/wordml" xmlns:wps="http://schemas.microsoft.com/office/word/2010/wordprocessingShape" mc:Ignorable="w14 w15 w16se w16cid wp14">
-  <w:p>
-    <w:pPr>
-      <w:pStyle w:val="Cabealho"/>
-    </w:pPr>
-  </w:p>
-</w:hdr>
-</file>
-
-<file path=word/header2.xml><?xml version="1.0" encoding="utf-8"?>
 <w:hdr xmlns:wpc="http://schemas.microsoft.com/office/word/2010/wordprocessingCanvas" xmlns:cx="http://schemas.microsoft.com/office/drawing/2014/chartex" xmlns:cx1="http://schemas.microsoft.com/office/drawing/2015/9/8/chartex" xmlns:cx2="http://schemas.microsoft.com/office/drawing/2015/10/21/chartex" xmlns:cx3="http://schemas.microsoft.com/office/drawing/2016/5/9/chartex" xmlns:cx4="http://schemas.microsoft.com/office/drawing/2016/5/10/chartex" xmlns:cx5="http://schemas.microsoft.com/office/drawing/2016/5/11/chartex" xmlns:cx6="http://schemas.microsoft.com/office/drawing/2016/5/12/chartex" xmlns:cx7="http://schemas.microsoft.com/office/drawing/2016/5/13/chartex" xmlns:cx8="http://schemas.microsoft.com/office/drawing/2016/5/14/chartex" xmlns:mc="http://schemas.openxmlformats.org/markup-compatibility/2006" xmlns:aink="http://schemas.microsoft.com/office/drawing/2016/ink" xmlns:am3d="http://schemas.microsoft.com/office/drawing/2017/model3d" xmlns:o="urn:schemas-microsoft-com:office:office" xmlns:r="http://schemas.openxmlformats.org/officeDocument/2006/relationships" xmlns:m="http://schemas.openxmlformats.org/officeDocument/2006/math" xmlns:v="urn:schemas-microsoft-com:vml" xmlns:wp14="http://schemas.microsoft.com/office/word/2010/wordprocessingDrawing" xmlns:wp="http://schemas.openxmlformats.org/drawingml/2006/wordprocessingDrawing" xmlns:w10="urn:schemas-microsoft-com:office:word" xmlns:w="http://schemas.openxmlformats.org/wordprocessingml/2006/main" xmlns:w14="http://schemas.microsoft.com/office/word/2010/wordml" xmlns:w15="http://schemas.microsoft.com/office/word/2012/wordml" xmlns:w16cid="http://schemas.microsoft.com/office/word/2016/wordml/cid" xmlns:w16se="http://schemas.microsoft.com/office/word/2015/wordml/symex" xmlns:wpg="http://schemas.microsoft.com/office/word/2010/wordprocessingGroup" xmlns:wpi="http://schemas.microsoft.com/office/word/2010/wordprocessingInk" xmlns:wne="http://schemas.microsoft.com/office/word/2006/wordml" xmlns:wps="http://schemas.microsoft.com/office/word/2010/wordprocessingShape" mc:Ignorable="w14 w15 w16se w16cid wp14">
   <w:tbl>
     <w:tblPr>
@@ -4191,7 +4578,7 @@
 </w:hdr>
 </file>
 
-<file path=word/header3.xml><?xml version="1.0" encoding="utf-8"?>
+<file path=word/header2.xml><?xml version="1.0" encoding="utf-8"?>
 <w:hdr xmlns:wpc="http://schemas.microsoft.com/office/word/2010/wordprocessingCanvas" xmlns:cx="http://schemas.microsoft.com/office/drawing/2014/chartex" xmlns:cx1="http://schemas.microsoft.com/office/drawing/2015/9/8/chartex" xmlns:cx2="http://schemas.microsoft.com/office/drawing/2015/10/21/chartex" xmlns:cx3="http://schemas.microsoft.com/office/drawing/2016/5/9/chartex" xmlns:cx4="http://schemas.microsoft.com/office/drawing/2016/5/10/chartex" xmlns:cx5="http://schemas.microsoft.com/office/drawing/2016/5/11/chartex" xmlns:cx6="http://schemas.microsoft.com/office/drawing/2016/5/12/chartex" xmlns:cx7="http://schemas.microsoft.com/office/drawing/2016/5/13/chartex" xmlns:cx8="http://schemas.microsoft.com/office/drawing/2016/5/14/chartex" xmlns:mc="http://schemas.openxmlformats.org/markup-compatibility/2006" xmlns:aink="http://schemas.microsoft.com/office/drawing/2016/ink" xmlns:am3d="http://schemas.microsoft.com/office/drawing/2017/model3d" xmlns:o="urn:schemas-microsoft-com:office:office" xmlns:r="http://schemas.openxmlformats.org/officeDocument/2006/relationships" xmlns:m="http://schemas.openxmlformats.org/officeDocument/2006/math" xmlns:v="urn:schemas-microsoft-com:vml" xmlns:wp14="http://schemas.microsoft.com/office/word/2010/wordprocessingDrawing" xmlns:wp="http://schemas.openxmlformats.org/drawingml/2006/wordprocessingDrawing" xmlns:w10="urn:schemas-microsoft-com:office:word" xmlns:w="http://schemas.openxmlformats.org/wordprocessingml/2006/main" xmlns:w14="http://schemas.microsoft.com/office/word/2010/wordml" xmlns:w15="http://schemas.microsoft.com/office/word/2012/wordml" xmlns:w16cid="http://schemas.microsoft.com/office/word/2016/wordml/cid" xmlns:w16se="http://schemas.microsoft.com/office/word/2015/wordml/symex" xmlns:wpg="http://schemas.microsoft.com/office/word/2010/wordprocessingGroup" xmlns:wpi="http://schemas.microsoft.com/office/word/2010/wordprocessingInk" xmlns:wne="http://schemas.microsoft.com/office/word/2006/wordml" xmlns:wps="http://schemas.microsoft.com/office/word/2010/wordprocessingShape" mc:Ignorable="w14 w15 w16se w16cid wp14">
   <w:tbl>
     <w:tblPr>
@@ -4382,21 +4769,28 @@
               <w:sz w:val="15"/>
               <w:szCs w:val="15"/>
             </w:rPr>
-            <w:t>Rua</w:t>
-          </w:r>
-          <w:r>
-            <w:rPr>
-              <w:sz w:val="15"/>
-              <w:szCs w:val="15"/>
-            </w:rPr>
-            <w:t xml:space="preserve"> </w:t>
-          </w:r>
-          <w:r>
-            <w:rPr>
-              <w:sz w:val="15"/>
-              <w:szCs w:val="15"/>
-            </w:rPr>
-            <w:t>Padre Euclides, n</w:t>
+            <w:t>${</w:t>
+          </w:r>
+          <w:r>
+            <w:rPr>
+              <w:sz w:val="15"/>
+              <w:szCs w:val="15"/>
+            </w:rPr>
+            <w:t>ARTISTA_ENDERECO</w:t>
+          </w:r>
+          <w:r>
+            <w:rPr>
+              <w:sz w:val="15"/>
+              <w:szCs w:val="15"/>
+            </w:rPr>
+            <w:t>}</w:t>
+          </w:r>
+          <w:r>
+            <w:rPr>
+              <w:sz w:val="15"/>
+              <w:szCs w:val="15"/>
+            </w:rPr>
+            <w:t>, n</w:t>
           </w:r>
           <w:r>
             <w:rPr>
@@ -4410,28 +4804,93 @@
               <w:sz w:val="15"/>
               <w:szCs w:val="15"/>
             </w:rPr>
-            <w:t>385,</w:t>
-          </w:r>
-          <w:r>
-            <w:rPr>
-              <w:sz w:val="15"/>
-              <w:szCs w:val="15"/>
-            </w:rPr>
-            <w:t xml:space="preserve"> </w:t>
-          </w:r>
-          <w:r>
-            <w:rPr>
-              <w:sz w:val="15"/>
-              <w:szCs w:val="15"/>
-            </w:rPr>
-            <w:t>apto 24- Bairro Campos Elíseos</w:t>
-          </w:r>
-          <w:r>
-            <w:rPr>
-              <w:sz w:val="15"/>
-              <w:szCs w:val="15"/>
-            </w:rPr>
-            <w:t xml:space="preserve">- </w:t>
+            <w:t>${</w:t>
+          </w:r>
+          <w:r>
+            <w:rPr>
+              <w:sz w:val="15"/>
+              <w:szCs w:val="15"/>
+            </w:rPr>
+            <w:t>ARTISTA_NUMERO</w:t>
+          </w:r>
+          <w:r>
+            <w:rPr>
+              <w:sz w:val="15"/>
+              <w:szCs w:val="15"/>
+            </w:rPr>
+            <w:t>}</w:t>
+          </w:r>
+          <w:r>
+            <w:rPr>
+              <w:sz w:val="15"/>
+              <w:szCs w:val="15"/>
+            </w:rPr>
+            <w:t>,</w:t>
+          </w:r>
+          <w:r>
+            <w:rPr>
+              <w:sz w:val="15"/>
+              <w:szCs w:val="15"/>
+            </w:rPr>
+            <w:t xml:space="preserve"> ${</w:t>
+          </w:r>
+          <w:r>
+            <w:rPr>
+              <w:sz w:val="15"/>
+              <w:szCs w:val="15"/>
+            </w:rPr>
+            <w:t>ARTISTA_</w:t>
+          </w:r>
+          <w:proofErr w:type="gramStart"/>
+          <w:r>
+            <w:rPr>
+              <w:sz w:val="15"/>
+              <w:szCs w:val="15"/>
+            </w:rPr>
+            <w:t>COMPLEMENTO</w:t>
+          </w:r>
+          <w:r>
+            <w:rPr>
+              <w:sz w:val="15"/>
+              <w:szCs w:val="15"/>
+            </w:rPr>
+            <w:t>}</w:t>
+          </w:r>
+          <w:r>
+            <w:rPr>
+              <w:sz w:val="15"/>
+              <w:szCs w:val="15"/>
+            </w:rPr>
+            <w:t>-</w:t>
+          </w:r>
+          <w:proofErr w:type="gramEnd"/>
+          <w:r>
+            <w:rPr>
+              <w:sz w:val="15"/>
+              <w:szCs w:val="15"/>
+            </w:rPr>
+            <w:t xml:space="preserve"> Bairro </w:t>
+          </w:r>
+          <w:r>
+            <w:rPr>
+              <w:sz w:val="15"/>
+              <w:szCs w:val="15"/>
+            </w:rPr>
+            <w:t>${</w:t>
+          </w:r>
+          <w:r>
+            <w:rPr>
+              <w:sz w:val="15"/>
+              <w:szCs w:val="15"/>
+            </w:rPr>
+            <w:t>ARTISTA_BAIRRO</w:t>
+          </w:r>
+          <w:r>
+            <w:rPr>
+              <w:sz w:val="15"/>
+              <w:szCs w:val="15"/>
+            </w:rPr>
+            <w:t xml:space="preserve">}- </w:t>
           </w:r>
         </w:p>
         <w:p>
@@ -4450,21 +4909,49 @@
               <w:sz w:val="15"/>
               <w:szCs w:val="15"/>
             </w:rPr>
-            <w:t>Ribeirão Preto/SP</w:t>
-          </w:r>
-          <w:r>
-            <w:rPr>
-              <w:sz w:val="15"/>
-              <w:szCs w:val="15"/>
-            </w:rPr>
-            <w:t xml:space="preserve"> -</w:t>
-          </w:r>
-          <w:r>
-            <w:rPr>
-              <w:sz w:val="15"/>
-              <w:szCs w:val="15"/>
-            </w:rPr>
-            <w:t>CEP: 14.080-200</w:t>
+            <w:t>${</w:t>
+          </w:r>
+          <w:r>
+            <w:rPr>
+              <w:sz w:val="15"/>
+              <w:szCs w:val="15"/>
+            </w:rPr>
+            <w:t>ARTISTA_CIDADE</w:t>
+          </w:r>
+          <w:r>
+            <w:rPr>
+              <w:sz w:val="15"/>
+              <w:szCs w:val="15"/>
+            </w:rPr>
+            <w:t>} -</w:t>
+          </w:r>
+          <w:r>
+            <w:rPr>
+              <w:sz w:val="15"/>
+              <w:szCs w:val="15"/>
+            </w:rPr>
+            <w:t xml:space="preserve">CEP: </w:t>
+          </w:r>
+          <w:r>
+            <w:rPr>
+              <w:sz w:val="15"/>
+              <w:szCs w:val="15"/>
+            </w:rPr>
+            <w:t>${</w:t>
+          </w:r>
+          <w:r>
+            <w:rPr>
+              <w:sz w:val="15"/>
+              <w:szCs w:val="15"/>
+            </w:rPr>
+            <w:t>ARTISTA_CEP</w:t>
+          </w:r>
+          <w:r>
+            <w:rPr>
+              <w:sz w:val="15"/>
+              <w:szCs w:val="15"/>
+            </w:rPr>
+            <w:t>}</w:t>
           </w:r>
         </w:p>
       </w:tc>
@@ -4577,63 +5064,7 @@
               <w:sz w:val="15"/>
               <w:szCs w:val="15"/>
             </w:rPr>
-            <w:t>(</w:t>
-          </w:r>
-          <w:r>
-            <w:rPr>
-              <w:color w:val="595959" w:themeColor="text1" w:themeTint="A6"/>
-              <w:sz w:val="15"/>
-              <w:szCs w:val="15"/>
-            </w:rPr>
-            <w:t>1</w:t>
-          </w:r>
-          <w:r>
-            <w:rPr>
-              <w:color w:val="595959" w:themeColor="text1" w:themeTint="A6"/>
-              <w:sz w:val="15"/>
-              <w:szCs w:val="15"/>
-            </w:rPr>
-            <w:t>1</w:t>
-          </w:r>
-          <w:r>
-            <w:rPr>
-              <w:color w:val="595959" w:themeColor="text1" w:themeTint="A6"/>
-              <w:sz w:val="15"/>
-              <w:szCs w:val="15"/>
-            </w:rPr>
-            <w:t xml:space="preserve">) </w:t>
-          </w:r>
-          <w:r>
-            <w:rPr>
-              <w:color w:val="595959" w:themeColor="text1" w:themeTint="A6"/>
-              <w:sz w:val="15"/>
-              <w:szCs w:val="15"/>
-            </w:rPr>
-            <w:t>9</w:t>
-          </w:r>
-          <w:r>
-            <w:rPr>
-              <w:color w:val="595959" w:themeColor="text1" w:themeTint="A6"/>
-              <w:sz w:val="15"/>
-              <w:szCs w:val="15"/>
-            </w:rPr>
-            <w:t>8689</w:t>
-          </w:r>
-          <w:r>
-            <w:rPr>
-              <w:color w:val="595959" w:themeColor="text1" w:themeTint="A6"/>
-              <w:sz w:val="15"/>
-              <w:szCs w:val="15"/>
-            </w:rPr>
-            <w:t>-</w:t>
-          </w:r>
-          <w:r>
-            <w:rPr>
-              <w:color w:val="595959" w:themeColor="text1" w:themeTint="A6"/>
-              <w:sz w:val="15"/>
-              <w:szCs w:val="15"/>
-            </w:rPr>
-            <w:t>6001</w:t>
+            <w:t>${ARTISTA_TELEFONE}</w:t>
           </w:r>
         </w:p>
       </w:tc>
@@ -4749,7 +5180,21 @@
               <w:sz w:val="15"/>
               <w:szCs w:val="15"/>
             </w:rPr>
-            <w:t>lourencoelourivaloficial</w:t>
+            <w:t>${</w:t>
+          </w:r>
+          <w:r>
+            <w:rPr>
+              <w:sz w:val="15"/>
+              <w:szCs w:val="15"/>
+            </w:rPr>
+            <w:t>ARTISTA</w:t>
+          </w:r>
+          <w:r>
+            <w:rPr>
+              <w:sz w:val="15"/>
+              <w:szCs w:val="15"/>
+            </w:rPr>
+            <w:t>_EMAIL</w:t>
           </w:r>
           <w:r>
             <w:rPr>
@@ -4757,31 +5202,7 @@
               <w:sz w:val="15"/>
               <w:szCs w:val="15"/>
             </w:rPr>
-            <w:t>@</w:t>
-          </w:r>
-          <w:r>
-            <w:rPr>
-              <w:color w:val="595959" w:themeColor="text1" w:themeTint="A6"/>
-              <w:sz w:val="15"/>
-              <w:szCs w:val="15"/>
-            </w:rPr>
-            <w:t>hot</w:t>
-          </w:r>
-          <w:r>
-            <w:rPr>
-              <w:color w:val="595959" w:themeColor="text1" w:themeTint="A6"/>
-              <w:sz w:val="15"/>
-              <w:szCs w:val="15"/>
-            </w:rPr>
-            <w:t>mail.</w:t>
-          </w:r>
-          <w:r>
-            <w:rPr>
-              <w:color w:val="595959" w:themeColor="text1" w:themeTint="A6"/>
-              <w:sz w:val="15"/>
-              <w:szCs w:val="15"/>
-            </w:rPr>
-            <w:t>com</w:t>
+            <w:t>}</w:t>
           </w:r>
         </w:p>
       </w:tc>

</xml_diff>

<commit_message>
Refactor GeracaoModeloService to accept Evento instance and update gerarProposta method; add alterarCores method for document color changes
</commit_message>
<xml_diff>
--- a/resources/modelos_proposta/MODELO_PROPOSTA.docx
+++ b/resources/modelos_proposta/MODELO_PROPOSTA.docx
@@ -1264,10 +1264,18 @@
       </w:r>
       <w:r>
         <w:rPr>
+          <w:sz w:val="24"/>
+        </w:rPr>
+        <w:t>$</w:t>
+      </w:r>
+      <w:bookmarkStart w:id="1" w:name="_GoBack"/>
+      <w:bookmarkEnd w:id="1"/>
+      <w:r>
+        <w:rPr>
           <w:b/>
           <w:sz w:val="24"/>
         </w:rPr>
-        <w:t>{$EVENTO_CIDADE}</w:t>
+        <w:t>{EVENTO_CIDADE}</w:t>
       </w:r>
       <w:r>
         <w:rPr>
@@ -2261,19 +2269,7 @@
               <w:rPr>
                 <w:color w:val="FFFFFF" w:themeColor="background1"/>
               </w:rPr>
-              <w:t>${RATEIO_</w:t>
-            </w:r>
-            <w:r>
-              <w:rPr>
-                <w:color w:val="FFFFFF" w:themeColor="background1"/>
-              </w:rPr>
-              <w:t>2</w:t>
-            </w:r>
-            <w:r>
-              <w:rPr>
-                <w:color w:val="FFFFFF" w:themeColor="background1"/>
-              </w:rPr>
-              <w:t>}</w:t>
+              <w:t>${RATEIO_2}</w:t>
             </w:r>
             <w:r>
               <w:rPr>
@@ -2330,19 +2326,7 @@
               <w:rPr>
                 <w:color w:val="FFFFFF" w:themeColor="background1"/>
               </w:rPr>
-              <w:t>${RATEIO_</w:t>
-            </w:r>
-            <w:r>
-              <w:rPr>
-                <w:color w:val="FFFFFF" w:themeColor="background1"/>
-              </w:rPr>
-              <w:t>3</w:t>
-            </w:r>
-            <w:r>
-              <w:rPr>
-                <w:color w:val="FFFFFF" w:themeColor="background1"/>
-              </w:rPr>
-              <w:t>}</w:t>
+              <w:t>${RATEIO_3}</w:t>
             </w:r>
           </w:p>
         </w:tc>
@@ -2478,8 +2462,6 @@
               </w:rPr>
               <w:t>5</w:t>
             </w:r>
-            <w:bookmarkStart w:id="1" w:name="_GoBack"/>
-            <w:bookmarkEnd w:id="1"/>
             <w:r>
               <w:rPr>
                 <w:color w:val="FFFFFF" w:themeColor="background1"/>
@@ -2551,6 +2533,7 @@
         </w:tc>
       </w:tr>
     </w:tbl>
+    <w:p/>
     <w:p>
       <w:r>
         <w:rPr>
@@ -2560,13 +2543,13 @@
         <mc:AlternateContent>
           <mc:Choice Requires="wps">
             <w:drawing>
-              <wp:anchor distT="0" distB="0" distL="114300" distR="114300" simplePos="0" relativeHeight="251671551" behindDoc="1" locked="0" layoutInCell="1" allowOverlap="1" wp14:anchorId="2BE25654" wp14:editId="682D6480">
+              <wp:anchor distT="0" distB="0" distL="114300" distR="114300" simplePos="0" relativeHeight="251671551" behindDoc="1" locked="0" layoutInCell="1" allowOverlap="1" wp14:anchorId="2BE25654" wp14:editId="7037FF01">
                 <wp:simplePos x="0" y="0"/>
                 <wp:positionH relativeFrom="page">
                   <wp:align>right</wp:align>
                 </wp:positionH>
                 <wp:positionV relativeFrom="paragraph">
-                  <wp:posOffset>249997</wp:posOffset>
+                  <wp:posOffset>250190</wp:posOffset>
                 </wp:positionV>
                 <wp:extent cx="6846611" cy="1382233"/>
                 <wp:effectExtent l="0" t="0" r="0" b="8890"/>
@@ -2625,7 +2608,7 @@
           </mc:Choice>
           <mc:Fallback>
             <w:pict>
-              <v:rect w14:anchorId="57249315" id="Retângulo 7" o:spid="_x0000_s1026" style="position:absolute;margin-left:487.9pt;margin-top:19.7pt;width:539.1pt;height:108.85pt;z-index:-251644929;visibility:visible;mso-wrap-style:square;mso-height-percent:0;mso-wrap-distance-left:9pt;mso-wrap-distance-top:0;mso-wrap-distance-right:9pt;mso-wrap-distance-bottom:0;mso-position-horizontal:right;mso-position-horizontal-relative:page;mso-position-vertical:absolute;mso-position-vertical-relative:text;mso-height-percent:0;mso-height-relative:margin;v-text-anchor:middle" o:gfxdata="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" fillcolor="#fffac2" stroked="f" strokeweight="1pt">
+              <v:rect w14:anchorId="02199278" id="Retângulo 7" o:spid="_x0000_s1026" style="position:absolute;margin-left:487.9pt;margin-top:19.7pt;width:539.1pt;height:108.85pt;z-index:-251644929;visibility:visible;mso-wrap-style:square;mso-height-percent:0;mso-wrap-distance-left:9pt;mso-wrap-distance-top:0;mso-wrap-distance-right:9pt;mso-wrap-distance-bottom:0;mso-position-horizontal:right;mso-position-horizontal-relative:page;mso-position-vertical:absolute;mso-position-vertical-relative:text;mso-height-percent:0;mso-height-relative:margin;v-text-anchor:middle" o:gfxdata="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" fillcolor="#fffac2" stroked="f" strokeweight="1pt">
                 <w10:wrap anchorx="page"/>
               </v:rect>
             </w:pict>
@@ -2633,7 +2616,6 @@
         </mc:AlternateContent>
       </w:r>
     </w:p>
-    <w:p/>
     <w:tbl>
       <w:tblPr>
         <w:tblStyle w:val="Tabelacomgrade"/>

</xml_diff>

<commit_message>
Add logo image insertion to document generation in GeracaoModeloService
</commit_message>
<xml_diff>
--- a/resources/modelos_proposta/MODELO_PROPOSTA.docx
+++ b/resources/modelos_proposta/MODELO_PROPOSTA.docx
@@ -1268,8 +1268,6 @@
         </w:rPr>
         <w:t>$</w:t>
       </w:r>
-      <w:bookmarkStart w:id="1" w:name="_GoBack"/>
-      <w:bookmarkEnd w:id="1"/>
       <w:r>
         <w:rPr>
           <w:b/>
@@ -3405,10 +3403,12 @@
       </w:r>
     </w:p>
     <w:sectPr>
-      <w:headerReference w:type="default" r:id="rId15"/>
-      <w:footerReference w:type="default" r:id="rId16"/>
-      <w:headerReference w:type="first" r:id="rId17"/>
-      <w:footerReference w:type="first" r:id="rId18"/>
+      <w:headerReference w:type="even" r:id="rId15"/>
+      <w:headerReference w:type="default" r:id="rId16"/>
+      <w:footerReference w:type="even" r:id="rId17"/>
+      <w:footerReference w:type="default" r:id="rId18"/>
+      <w:headerReference w:type="first" r:id="rId19"/>
+      <w:footerReference w:type="first" r:id="rId20"/>
       <w:pgSz w:w="11900" w:h="16840"/>
       <w:pgMar w:top="2559" w:right="1701" w:bottom="2034" w:left="1701" w:header="1087" w:footer="0" w:gutter="0"/>
       <w:cols w:space="708"/>
@@ -3445,6 +3445,16 @@
 </file>
 
 <file path=word/footer1.xml><?xml version="1.0" encoding="utf-8"?>
+<w:ftr xmlns:wpc="http://schemas.microsoft.com/office/word/2010/wordprocessingCanvas" xmlns:cx="http://schemas.microsoft.com/office/drawing/2014/chartex" xmlns:cx1="http://schemas.microsoft.com/office/drawing/2015/9/8/chartex" xmlns:cx2="http://schemas.microsoft.com/office/drawing/2015/10/21/chartex" xmlns:cx3="http://schemas.microsoft.com/office/drawing/2016/5/9/chartex" xmlns:cx4="http://schemas.microsoft.com/office/drawing/2016/5/10/chartex" xmlns:cx5="http://schemas.microsoft.com/office/drawing/2016/5/11/chartex" xmlns:cx6="http://schemas.microsoft.com/office/drawing/2016/5/12/chartex" xmlns:cx7="http://schemas.microsoft.com/office/drawing/2016/5/13/chartex" xmlns:cx8="http://schemas.microsoft.com/office/drawing/2016/5/14/chartex" xmlns:mc="http://schemas.openxmlformats.org/markup-compatibility/2006" xmlns:aink="http://schemas.microsoft.com/office/drawing/2016/ink" xmlns:am3d="http://schemas.microsoft.com/office/drawing/2017/model3d" xmlns:o="urn:schemas-microsoft-com:office:office" xmlns:r="http://schemas.openxmlformats.org/officeDocument/2006/relationships" xmlns:m="http://schemas.openxmlformats.org/officeDocument/2006/math" xmlns:v="urn:schemas-microsoft-com:vml" xmlns:wp14="http://schemas.microsoft.com/office/word/2010/wordprocessingDrawing" xmlns:wp="http://schemas.openxmlformats.org/drawingml/2006/wordprocessingDrawing" xmlns:w10="urn:schemas-microsoft-com:office:word" xmlns:w="http://schemas.openxmlformats.org/wordprocessingml/2006/main" xmlns:w14="http://schemas.microsoft.com/office/word/2010/wordml" xmlns:w15="http://schemas.microsoft.com/office/word/2012/wordml" xmlns:w16cid="http://schemas.microsoft.com/office/word/2016/wordml/cid" xmlns:w16se="http://schemas.microsoft.com/office/word/2015/wordml/symex" xmlns:wpg="http://schemas.microsoft.com/office/word/2010/wordprocessingGroup" xmlns:wpi="http://schemas.microsoft.com/office/word/2010/wordprocessingInk" xmlns:wne="http://schemas.microsoft.com/office/word/2006/wordml" xmlns:wps="http://schemas.microsoft.com/office/word/2010/wordprocessingShape" mc:Ignorable="w14 w15 w16se w16cid wp14">
+  <w:p>
+    <w:pPr>
+      <w:pStyle w:val="Rodap"/>
+    </w:pPr>
+  </w:p>
+</w:ftr>
+</file>
+
+<file path=word/footer2.xml><?xml version="1.0" encoding="utf-8"?>
 <w:ftr xmlns:wpc="http://schemas.microsoft.com/office/word/2010/wordprocessingCanvas" xmlns:cx="http://schemas.microsoft.com/office/drawing/2014/chartex" xmlns:cx1="http://schemas.microsoft.com/office/drawing/2015/9/8/chartex" xmlns:cx2="http://schemas.microsoft.com/office/drawing/2015/10/21/chartex" xmlns:cx3="http://schemas.microsoft.com/office/drawing/2016/5/9/chartex" xmlns:cx4="http://schemas.microsoft.com/office/drawing/2016/5/10/chartex" xmlns:cx5="http://schemas.microsoft.com/office/drawing/2016/5/11/chartex" xmlns:cx6="http://schemas.microsoft.com/office/drawing/2016/5/12/chartex" xmlns:cx7="http://schemas.microsoft.com/office/drawing/2016/5/13/chartex" xmlns:cx8="http://schemas.microsoft.com/office/drawing/2016/5/14/chartex" xmlns:mc="http://schemas.openxmlformats.org/markup-compatibility/2006" xmlns:aink="http://schemas.microsoft.com/office/drawing/2016/ink" xmlns:am3d="http://schemas.microsoft.com/office/drawing/2017/model3d" xmlns:o="urn:schemas-microsoft-com:office:office" xmlns:r="http://schemas.openxmlformats.org/officeDocument/2006/relationships" xmlns:m="http://schemas.openxmlformats.org/officeDocument/2006/math" xmlns:v="urn:schemas-microsoft-com:vml" xmlns:wp14="http://schemas.microsoft.com/office/word/2010/wordprocessingDrawing" xmlns:wp="http://schemas.openxmlformats.org/drawingml/2006/wordprocessingDrawing" xmlns:w10="urn:schemas-microsoft-com:office:word" xmlns:w="http://schemas.openxmlformats.org/wordprocessingml/2006/main" xmlns:w14="http://schemas.microsoft.com/office/word/2010/wordml" xmlns:w15="http://schemas.microsoft.com/office/word/2012/wordml" xmlns:w16cid="http://schemas.microsoft.com/office/word/2016/wordml/cid" xmlns:w16se="http://schemas.microsoft.com/office/word/2015/wordml/symex" xmlns:wpg="http://schemas.microsoft.com/office/word/2010/wordprocessingGroup" xmlns:wpi="http://schemas.microsoft.com/office/word/2010/wordprocessingInk" xmlns:wne="http://schemas.microsoft.com/office/word/2006/wordml" xmlns:wps="http://schemas.microsoft.com/office/word/2010/wordprocessingShape" mc:Ignorable="w14 w15 w16se w16cid wp14">
   <w:tbl>
     <w:tblPr>
@@ -4136,7 +4146,7 @@
 </w:ftr>
 </file>
 
-<file path=word/footer2.xml><?xml version="1.0" encoding="utf-8"?>
+<file path=word/footer3.xml><?xml version="1.0" encoding="utf-8"?>
 <w:ftr xmlns:wpc="http://schemas.microsoft.com/office/word/2010/wordprocessingCanvas" xmlns:cx="http://schemas.microsoft.com/office/drawing/2014/chartex" xmlns:cx1="http://schemas.microsoft.com/office/drawing/2015/9/8/chartex" xmlns:cx2="http://schemas.microsoft.com/office/drawing/2015/10/21/chartex" xmlns:cx3="http://schemas.microsoft.com/office/drawing/2016/5/9/chartex" xmlns:cx4="http://schemas.microsoft.com/office/drawing/2016/5/10/chartex" xmlns:cx5="http://schemas.microsoft.com/office/drawing/2016/5/11/chartex" xmlns:cx6="http://schemas.microsoft.com/office/drawing/2016/5/12/chartex" xmlns:cx7="http://schemas.microsoft.com/office/drawing/2016/5/13/chartex" xmlns:cx8="http://schemas.microsoft.com/office/drawing/2016/5/14/chartex" xmlns:mc="http://schemas.openxmlformats.org/markup-compatibility/2006" xmlns:aink="http://schemas.microsoft.com/office/drawing/2016/ink" xmlns:am3d="http://schemas.microsoft.com/office/drawing/2017/model3d" xmlns:o="urn:schemas-microsoft-com:office:office" xmlns:r="http://schemas.openxmlformats.org/officeDocument/2006/relationships" xmlns:m="http://schemas.openxmlformats.org/officeDocument/2006/math" xmlns:v="urn:schemas-microsoft-com:vml" xmlns:wp14="http://schemas.microsoft.com/office/word/2010/wordprocessingDrawing" xmlns:wp="http://schemas.openxmlformats.org/drawingml/2006/wordprocessingDrawing" xmlns:w10="urn:schemas-microsoft-com:office:word" xmlns:w="http://schemas.openxmlformats.org/wordprocessingml/2006/main" xmlns:w14="http://schemas.microsoft.com/office/word/2010/wordml" xmlns:w15="http://schemas.microsoft.com/office/word/2012/wordml" xmlns:w16cid="http://schemas.microsoft.com/office/word/2016/wordml/cid" xmlns:w16se="http://schemas.microsoft.com/office/word/2015/wordml/symex" xmlns:wpg="http://schemas.microsoft.com/office/word/2010/wordprocessingGroup" xmlns:wpi="http://schemas.microsoft.com/office/word/2010/wordprocessingInk" xmlns:wne="http://schemas.microsoft.com/office/word/2006/wordml" xmlns:wps="http://schemas.microsoft.com/office/word/2010/wordprocessingShape" mc:Ignorable="w14 w15 w16se w16cid wp14">
   <w:tbl>
     <w:tblPr>
@@ -4367,6 +4377,16 @@
 
 <file path=word/header1.xml><?xml version="1.0" encoding="utf-8"?>
 <w:hdr xmlns:wpc="http://schemas.microsoft.com/office/word/2010/wordprocessingCanvas" xmlns:cx="http://schemas.microsoft.com/office/drawing/2014/chartex" xmlns:cx1="http://schemas.microsoft.com/office/drawing/2015/9/8/chartex" xmlns:cx2="http://schemas.microsoft.com/office/drawing/2015/10/21/chartex" xmlns:cx3="http://schemas.microsoft.com/office/drawing/2016/5/9/chartex" xmlns:cx4="http://schemas.microsoft.com/office/drawing/2016/5/10/chartex" xmlns:cx5="http://schemas.microsoft.com/office/drawing/2016/5/11/chartex" xmlns:cx6="http://schemas.microsoft.com/office/drawing/2016/5/12/chartex" xmlns:cx7="http://schemas.microsoft.com/office/drawing/2016/5/13/chartex" xmlns:cx8="http://schemas.microsoft.com/office/drawing/2016/5/14/chartex" xmlns:mc="http://schemas.openxmlformats.org/markup-compatibility/2006" xmlns:aink="http://schemas.microsoft.com/office/drawing/2016/ink" xmlns:am3d="http://schemas.microsoft.com/office/drawing/2017/model3d" xmlns:o="urn:schemas-microsoft-com:office:office" xmlns:r="http://schemas.openxmlformats.org/officeDocument/2006/relationships" xmlns:m="http://schemas.openxmlformats.org/officeDocument/2006/math" xmlns:v="urn:schemas-microsoft-com:vml" xmlns:wp14="http://schemas.microsoft.com/office/word/2010/wordprocessingDrawing" xmlns:wp="http://schemas.openxmlformats.org/drawingml/2006/wordprocessingDrawing" xmlns:w10="urn:schemas-microsoft-com:office:word" xmlns:w="http://schemas.openxmlformats.org/wordprocessingml/2006/main" xmlns:w14="http://schemas.microsoft.com/office/word/2010/wordml" xmlns:w15="http://schemas.microsoft.com/office/word/2012/wordml" xmlns:w16cid="http://schemas.microsoft.com/office/word/2016/wordml/cid" xmlns:w16se="http://schemas.microsoft.com/office/word/2015/wordml/symex" xmlns:wpg="http://schemas.microsoft.com/office/word/2010/wordprocessingGroup" xmlns:wpi="http://schemas.microsoft.com/office/word/2010/wordprocessingInk" xmlns:wne="http://schemas.microsoft.com/office/word/2006/wordml" xmlns:wps="http://schemas.microsoft.com/office/word/2010/wordprocessingShape" mc:Ignorable="w14 w15 w16se w16cid wp14">
+  <w:p>
+    <w:pPr>
+      <w:pStyle w:val="Cabealho"/>
+    </w:pPr>
+  </w:p>
+</w:hdr>
+</file>
+
+<file path=word/header2.xml><?xml version="1.0" encoding="utf-8"?>
+<w:hdr xmlns:wpc="http://schemas.microsoft.com/office/word/2010/wordprocessingCanvas" xmlns:cx="http://schemas.microsoft.com/office/drawing/2014/chartex" xmlns:cx1="http://schemas.microsoft.com/office/drawing/2015/9/8/chartex" xmlns:cx2="http://schemas.microsoft.com/office/drawing/2015/10/21/chartex" xmlns:cx3="http://schemas.microsoft.com/office/drawing/2016/5/9/chartex" xmlns:cx4="http://schemas.microsoft.com/office/drawing/2016/5/10/chartex" xmlns:cx5="http://schemas.microsoft.com/office/drawing/2016/5/11/chartex" xmlns:cx6="http://schemas.microsoft.com/office/drawing/2016/5/12/chartex" xmlns:cx7="http://schemas.microsoft.com/office/drawing/2016/5/13/chartex" xmlns:cx8="http://schemas.microsoft.com/office/drawing/2016/5/14/chartex" xmlns:mc="http://schemas.openxmlformats.org/markup-compatibility/2006" xmlns:aink="http://schemas.microsoft.com/office/drawing/2016/ink" xmlns:am3d="http://schemas.microsoft.com/office/drawing/2017/model3d" xmlns:o="urn:schemas-microsoft-com:office:office" xmlns:r="http://schemas.openxmlformats.org/officeDocument/2006/relationships" xmlns:m="http://schemas.openxmlformats.org/officeDocument/2006/math" xmlns:v="urn:schemas-microsoft-com:vml" xmlns:wp14="http://schemas.microsoft.com/office/word/2010/wordprocessingDrawing" xmlns:wp="http://schemas.openxmlformats.org/drawingml/2006/wordprocessingDrawing" xmlns:w10="urn:schemas-microsoft-com:office:word" xmlns:w="http://schemas.openxmlformats.org/wordprocessingml/2006/main" xmlns:w14="http://schemas.microsoft.com/office/word/2010/wordml" xmlns:w15="http://schemas.microsoft.com/office/word/2012/wordml" xmlns:w16cid="http://schemas.microsoft.com/office/word/2016/wordml/cid" xmlns:w16se="http://schemas.microsoft.com/office/word/2015/wordml/symex" xmlns:wpg="http://schemas.microsoft.com/office/word/2010/wordprocessingGroup" xmlns:wpi="http://schemas.microsoft.com/office/word/2010/wordprocessingInk" xmlns:wne="http://schemas.microsoft.com/office/word/2006/wordml" xmlns:wps="http://schemas.microsoft.com/office/word/2010/wordprocessingShape" mc:Ignorable="w14 w15 w16se w16cid wp14">
   <w:tbl>
     <w:tblPr>
       <w:tblStyle w:val="Tabelacomgrade"/>
@@ -4406,47 +4426,7 @@
               <w:sz w:val="32"/>
               <w:szCs w:val="36"/>
             </w:rPr>
-            <w:drawing>
-              <wp:inline distT="0" distB="0" distL="0" distR="0" wp14:anchorId="2DB2FFDE" wp14:editId="1A1A3E8D">
-                <wp:extent cx="821267" cy="490855"/>
-                <wp:effectExtent l="0" t="0" r="4445" b="4445"/>
-                <wp:docPr id="29" name="Imagem 29"/>
-                <wp:cNvGraphicFramePr>
-                  <a:graphicFrameLocks xmlns:a="http://schemas.openxmlformats.org/drawingml/2006/main" noChangeAspect="1"/>
-                </wp:cNvGraphicFramePr>
-                <a:graphic xmlns:a="http://schemas.openxmlformats.org/drawingml/2006/main">
-                  <a:graphicData uri="http://schemas.openxmlformats.org/drawingml/2006/picture">
-                    <pic:pic xmlns:pic="http://schemas.openxmlformats.org/drawingml/2006/picture">
-                      <pic:nvPicPr>
-                        <pic:cNvPr id="29" name="Imagem 29"/>
-                        <pic:cNvPicPr/>
-                      </pic:nvPicPr>
-                      <pic:blipFill>
-                        <a:blip r:embed="rId1">
-                          <a:extLst>
-                            <a:ext uri="{28A0092B-C50C-407E-A947-70E740481C1C}">
-                              <a14:useLocalDpi xmlns:a14="http://schemas.microsoft.com/office/drawing/2010/main" val="0"/>
-                            </a:ext>
-                          </a:extLst>
-                        </a:blip>
-                        <a:stretch>
-                          <a:fillRect/>
-                        </a:stretch>
-                      </pic:blipFill>
-                      <pic:spPr>
-                        <a:xfrm>
-                          <a:off x="0" y="0"/>
-                          <a:ext cx="859558" cy="513741"/>
-                        </a:xfrm>
-                        <a:prstGeom prst="rect">
-                          <a:avLst/>
-                        </a:prstGeom>
-                      </pic:spPr>
-                    </pic:pic>
-                  </a:graphicData>
-                </a:graphic>
-              </wp:inline>
-            </w:drawing>
+            <w:t>${IMAGEM}</w:t>
           </w:r>
         </w:p>
       </w:tc>
@@ -4551,6 +4531,8 @@
     <w:pPr>
       <w:pStyle w:val="Cabealho"/>
     </w:pPr>
+    <w:bookmarkStart w:id="1" w:name="_GoBack"/>
+    <w:bookmarkEnd w:id="1"/>
   </w:p>
   <w:p>
     <w:pPr>
@@ -4560,7 +4542,7 @@
 </w:hdr>
 </file>
 
-<file path=word/header2.xml><?xml version="1.0" encoding="utf-8"?>
+<file path=word/header3.xml><?xml version="1.0" encoding="utf-8"?>
 <w:hdr xmlns:wpc="http://schemas.microsoft.com/office/word/2010/wordprocessingCanvas" xmlns:cx="http://schemas.microsoft.com/office/drawing/2014/chartex" xmlns:cx1="http://schemas.microsoft.com/office/drawing/2015/9/8/chartex" xmlns:cx2="http://schemas.microsoft.com/office/drawing/2015/10/21/chartex" xmlns:cx3="http://schemas.microsoft.com/office/drawing/2016/5/9/chartex" xmlns:cx4="http://schemas.microsoft.com/office/drawing/2016/5/10/chartex" xmlns:cx5="http://schemas.microsoft.com/office/drawing/2016/5/11/chartex" xmlns:cx6="http://schemas.microsoft.com/office/drawing/2016/5/12/chartex" xmlns:cx7="http://schemas.microsoft.com/office/drawing/2016/5/13/chartex" xmlns:cx8="http://schemas.microsoft.com/office/drawing/2016/5/14/chartex" xmlns:mc="http://schemas.openxmlformats.org/markup-compatibility/2006" xmlns:aink="http://schemas.microsoft.com/office/drawing/2016/ink" xmlns:am3d="http://schemas.microsoft.com/office/drawing/2017/model3d" xmlns:o="urn:schemas-microsoft-com:office:office" xmlns:r="http://schemas.openxmlformats.org/officeDocument/2006/relationships" xmlns:m="http://schemas.openxmlformats.org/officeDocument/2006/math" xmlns:v="urn:schemas-microsoft-com:vml" xmlns:wp14="http://schemas.microsoft.com/office/word/2010/wordprocessingDrawing" xmlns:wp="http://schemas.openxmlformats.org/drawingml/2006/wordprocessingDrawing" xmlns:w10="urn:schemas-microsoft-com:office:word" xmlns:w="http://schemas.openxmlformats.org/wordprocessingml/2006/main" xmlns:w14="http://schemas.microsoft.com/office/word/2010/wordml" xmlns:w15="http://schemas.microsoft.com/office/word/2012/wordml" xmlns:w16cid="http://schemas.microsoft.com/office/word/2016/wordml/cid" xmlns:w16se="http://schemas.microsoft.com/office/word/2015/wordml/symex" xmlns:wpg="http://schemas.microsoft.com/office/word/2010/wordprocessingGroup" xmlns:wpi="http://schemas.microsoft.com/office/word/2010/wordprocessingInk" xmlns:wne="http://schemas.microsoft.com/office/word/2006/wordml" xmlns:wps="http://schemas.microsoft.com/office/word/2010/wordprocessingShape" mc:Ignorable="w14 w15 w16se w16cid wp14">
   <w:tbl>
     <w:tblPr>
@@ -4608,61 +4590,7 @@
               <w:sz w:val="32"/>
               <w:szCs w:val="36"/>
             </w:rPr>
-            <w:drawing>
-              <wp:anchor distT="0" distB="0" distL="114300" distR="114300" simplePos="0" relativeHeight="251660288" behindDoc="0" locked="0" layoutInCell="1" allowOverlap="1" wp14:anchorId="3A665DE0" wp14:editId="715F8EC8">
-                <wp:simplePos x="0" y="0"/>
-                <wp:positionH relativeFrom="column">
-                  <wp:posOffset>-64770</wp:posOffset>
-                </wp:positionH>
-                <wp:positionV relativeFrom="paragraph">
-                  <wp:posOffset>112183</wp:posOffset>
-                </wp:positionV>
-                <wp:extent cx="1549137" cy="939165"/>
-                <wp:effectExtent l="0" t="0" r="635" b="635"/>
-                <wp:wrapNone/>
-                <wp:docPr id="39" name="Imagem 39"/>
-                <wp:cNvGraphicFramePr>
-                  <a:graphicFrameLocks xmlns:a="http://schemas.openxmlformats.org/drawingml/2006/main" noChangeAspect="1"/>
-                </wp:cNvGraphicFramePr>
-                <a:graphic xmlns:a="http://schemas.openxmlformats.org/drawingml/2006/main">
-                  <a:graphicData uri="http://schemas.openxmlformats.org/drawingml/2006/picture">
-                    <pic:pic xmlns:pic="http://schemas.openxmlformats.org/drawingml/2006/picture">
-                      <pic:nvPicPr>
-                        <pic:cNvPr id="39" name="Imagem 39"/>
-                        <pic:cNvPicPr/>
-                      </pic:nvPicPr>
-                      <pic:blipFill>
-                        <a:blip r:embed="rId1">
-                          <a:extLst>
-                            <a:ext uri="{28A0092B-C50C-407E-A947-70E740481C1C}">
-                              <a14:useLocalDpi xmlns:a14="http://schemas.microsoft.com/office/drawing/2010/main" val="0"/>
-                            </a:ext>
-                          </a:extLst>
-                        </a:blip>
-                        <a:stretch>
-                          <a:fillRect/>
-                        </a:stretch>
-                      </pic:blipFill>
-                      <pic:spPr>
-                        <a:xfrm>
-                          <a:off x="0" y="0"/>
-                          <a:ext cx="1549137" cy="939165"/>
-                        </a:xfrm>
-                        <a:prstGeom prst="rect">
-                          <a:avLst/>
-                        </a:prstGeom>
-                      </pic:spPr>
-                    </pic:pic>
-                  </a:graphicData>
-                </a:graphic>
-                <wp14:sizeRelH relativeFrom="margin">
-                  <wp14:pctWidth>0</wp14:pctWidth>
-                </wp14:sizeRelH>
-                <wp14:sizeRelV relativeFrom="margin">
-                  <wp14:pctHeight>0</wp14:pctHeight>
-                </wp14:sizeRelV>
-              </wp:anchor>
-            </w:drawing>
+            <w:t>${IMAGEM}</w:t>
           </w:r>
         </w:p>
       </w:tc>
@@ -4701,13 +4629,13 @@
                         <pic:cNvPicPr/>
                       </pic:nvPicPr>
                       <pic:blipFill>
-                        <a:blip r:embed="rId2">
+                        <a:blip r:embed="rId1">
                           <a:extLst>
                             <a:ext uri="{28A0092B-C50C-407E-A947-70E740481C1C}">
                               <a14:useLocalDpi xmlns:a14="http://schemas.microsoft.com/office/drawing/2010/main" val="0"/>
                             </a:ext>
                             <a:ext uri="{96DAC541-7B7A-43D3-8B79-37D633B846F1}">
-                              <asvg:svgBlip xmlns:asvg="http://schemas.microsoft.com/office/drawing/2016/SVG/main" r:embed="rId3"/>
+                              <asvg:svgBlip xmlns:asvg="http://schemas.microsoft.com/office/drawing/2016/SVG/main" r:embed="rId2"/>
                             </a:ext>
                           </a:extLst>
                         </a:blip>
@@ -4995,13 +4923,13 @@
                         <pic:cNvPicPr/>
                       </pic:nvPicPr>
                       <pic:blipFill>
-                        <a:blip r:embed="rId4">
+                        <a:blip r:embed="rId3">
                           <a:extLst>
                             <a:ext uri="{28A0092B-C50C-407E-A947-70E740481C1C}">
                               <a14:useLocalDpi xmlns:a14="http://schemas.microsoft.com/office/drawing/2010/main" val="0"/>
                             </a:ext>
                             <a:ext uri="{96DAC541-7B7A-43D3-8B79-37D633B846F1}">
-                              <asvg:svgBlip xmlns:asvg="http://schemas.microsoft.com/office/drawing/2016/SVG/main" r:embed="rId5"/>
+                              <asvg:svgBlip xmlns:asvg="http://schemas.microsoft.com/office/drawing/2016/SVG/main" r:embed="rId4"/>
                             </a:ext>
                           </a:extLst>
                         </a:blip>
@@ -5111,13 +5039,13 @@
                         <pic:cNvPicPr/>
                       </pic:nvPicPr>
                       <pic:blipFill>
-                        <a:blip r:embed="rId6">
+                        <a:blip r:embed="rId5">
                           <a:extLst>
                             <a:ext uri="{28A0092B-C50C-407E-A947-70E740481C1C}">
                               <a14:useLocalDpi xmlns:a14="http://schemas.microsoft.com/office/drawing/2010/main" val="0"/>
                             </a:ext>
                             <a:ext uri="{96DAC541-7B7A-43D3-8B79-37D633B846F1}">
-                              <asvg:svgBlip xmlns:asvg="http://schemas.microsoft.com/office/drawing/2016/SVG/main" r:embed="rId7"/>
+                              <asvg:svgBlip xmlns:asvg="http://schemas.microsoft.com/office/drawing/2016/SVG/main" r:embed="rId6"/>
                             </a:ext>
                           </a:extLst>
                         </a:blip>

</xml_diff>

<commit_message>
Update MODELO_PROPOSTA.docx with latest changes
</commit_message>
<xml_diff>
--- a/resources/modelos_proposta/MODELO_PROPOSTA.docx
+++ b/resources/modelos_proposta/MODELO_PROPOSTA.docx
@@ -613,8 +613,17 @@
           <w:b/>
           <w:sz w:val="24"/>
         </w:rPr>
-        <w:t>ARTISTA_RAZAO_SOCIAL</w:t>
-      </w:r>
+        <w:t>ARTISTA_</w:t>
+      </w:r>
+      <w:r>
+        <w:rPr>
+          <w:b/>
+          <w:sz w:val="24"/>
+        </w:rPr>
+        <w:t>CNPJ</w:t>
+      </w:r>
+      <w:bookmarkStart w:id="1" w:name="_GoBack"/>
+      <w:bookmarkEnd w:id="1"/>
       <w:r>
         <w:rPr>
           <w:b/>
@@ -4531,8 +4540,6 @@
     <w:pPr>
       <w:pStyle w:val="Cabealho"/>
     </w:pPr>
-    <w:bookmarkStart w:id="1" w:name="_GoBack"/>
-    <w:bookmarkEnd w:id="1"/>
   </w:p>
   <w:p>
     <w:pPr>

</xml_diff>

<commit_message>
Add legal representative fields to Contratante and Artista models; update forms and migrations
</commit_message>
<xml_diff>
--- a/resources/modelos_proposta/MODELO_PROPOSTA.docx
+++ b/resources/modelos_proposta/MODELO_PROPOSTA.docx
@@ -622,8 +622,6 @@
         </w:rPr>
         <w:t>CNPJ</w:t>
       </w:r>
-      <w:bookmarkStart w:id="1" w:name="_GoBack"/>
-      <w:bookmarkEnd w:id="1"/>
       <w:r>
         <w:rPr>
           <w:b/>
@@ -2879,13 +2877,13 @@
         <w:tblLook w:val="04A0" w:firstRow="1" w:lastRow="0" w:firstColumn="1" w:lastColumn="0" w:noHBand="0" w:noVBand="1"/>
       </w:tblPr>
       <w:tblGrid>
-        <w:gridCol w:w="2117"/>
-        <w:gridCol w:w="6371"/>
+        <w:gridCol w:w="2240"/>
+        <w:gridCol w:w="6248"/>
       </w:tblGrid>
       <w:tr>
         <w:tc>
           <w:tcPr>
-            <w:tcW w:w="2117" w:type="dxa"/>
+            <w:tcW w:w="2240" w:type="dxa"/>
             <w:tcBorders>
               <w:left w:val="single" w:sz="8" w:space="0" w:color="323E4F" w:themeColor="text2" w:themeShade="BF"/>
             </w:tcBorders>
@@ -2916,7 +2914,7 @@
         </w:tc>
         <w:tc>
           <w:tcPr>
-            <w:tcW w:w="6371" w:type="dxa"/>
+            <w:tcW w:w="6248" w:type="dxa"/>
           </w:tcPr>
           <w:p>
             <w:pPr>
@@ -3124,13 +3122,13 @@
         <w:tblLook w:val="04A0" w:firstRow="1" w:lastRow="0" w:firstColumn="1" w:lastColumn="0" w:noHBand="0" w:noVBand="1"/>
       </w:tblPr>
       <w:tblGrid>
-        <w:gridCol w:w="2163"/>
-        <w:gridCol w:w="6325"/>
+        <w:gridCol w:w="2240"/>
+        <w:gridCol w:w="6248"/>
       </w:tblGrid>
       <w:tr>
         <w:tc>
           <w:tcPr>
-            <w:tcW w:w="1550" w:type="dxa"/>
+            <w:tcW w:w="2240" w:type="dxa"/>
             <w:tcBorders>
               <w:left w:val="single" w:sz="8" w:space="0" w:color="323E4F" w:themeColor="text2" w:themeShade="BF"/>
             </w:tcBorders>
@@ -3161,7 +3159,7 @@
         </w:tc>
         <w:tc>
           <w:tcPr>
-            <w:tcW w:w="6938" w:type="dxa"/>
+            <w:tcW w:w="6248" w:type="dxa"/>
           </w:tcPr>
           <w:p>
             <w:pPr>
@@ -3203,6 +3201,8 @@
           <w:color w:val="auto"/>
         </w:rPr>
       </w:pPr>
+      <w:bookmarkStart w:id="1" w:name="_GoBack"/>
+      <w:bookmarkEnd w:id="1"/>
     </w:p>
     <w:tbl>
       <w:tblPr>
@@ -3219,13 +3219,13 @@
         <w:tblLook w:val="04A0" w:firstRow="1" w:lastRow="0" w:firstColumn="1" w:lastColumn="0" w:noHBand="0" w:noVBand="1"/>
       </w:tblPr>
       <w:tblGrid>
-        <w:gridCol w:w="2117"/>
-        <w:gridCol w:w="6371"/>
+        <w:gridCol w:w="2240"/>
+        <w:gridCol w:w="6248"/>
       </w:tblGrid>
       <w:tr>
         <w:tc>
           <w:tcPr>
-            <w:tcW w:w="2117" w:type="dxa"/>
+            <w:tcW w:w="2240" w:type="dxa"/>
             <w:tcBorders>
               <w:left w:val="single" w:sz="8" w:space="0" w:color="323E4F" w:themeColor="text2" w:themeShade="BF"/>
             </w:tcBorders>
@@ -3256,7 +3256,7 @@
         </w:tc>
         <w:tc>
           <w:tcPr>
-            <w:tcW w:w="6371" w:type="dxa"/>
+            <w:tcW w:w="6248" w:type="dxa"/>
           </w:tcPr>
           <w:p>
             <w:pPr>

</xml_diff>